<commit_message>
Update UC - Caso de Uso Expandido.docx
</commit_message>
<xml_diff>
--- a/APOO/UC - Caso de Uso Expandido.docx
+++ b/APOO/UC - Caso de Uso Expandido.docx
@@ -1299,91 +1299,13 @@
         <w:rPr>
           <w:color w:val="000000"/>
         </w:rPr>
-        <w:t xml:space="preserve">6.    [OUT] O sistema exibe uma mensagem para que o administrador confirme a </w:t>
-      </w:r>
-      <w:r>
-        <w:rPr>
-          <w:color w:val="000000"/>
-        </w:rPr>
-        <w:t>operação</w:t>
-      </w:r>
-      <w:r>
-        <w:rPr>
-          <w:color w:val="000000"/>
-        </w:rPr>
-        <w:t>.</w:t>
-      </w:r>
-    </w:p>
-    <w:p>
-      <w:pPr>
-        <w:pBdr>
-          <w:top w:val="nil"/>
-          <w:left w:val="nil"/>
-          <w:bottom w:val="nil"/>
-          <w:right w:val="nil"/>
-          <w:between w:val="nil"/>
-        </w:pBdr>
-        <w:spacing w:after="0" w:line="240" w:lineRule="auto"/>
-        <w:rPr>
-          <w:color w:val="000000"/>
-        </w:rPr>
-      </w:pPr>
-      <w:r>
-        <w:rPr>
-          <w:color w:val="000000"/>
-        </w:rPr>
-        <w:t>7.    [IN] O administrador</w:t>
-      </w:r>
-      <w:r>
-        <w:rPr>
-          <w:color w:val="000000"/>
-        </w:rPr>
-        <w:t xml:space="preserve"> confirma a operação</w:t>
-      </w:r>
-      <w:r>
-        <w:rPr>
-          <w:color w:val="000000"/>
-        </w:rPr>
-        <w:t>.</w:t>
-      </w:r>
-    </w:p>
-    <w:p>
-      <w:pPr>
-        <w:pBdr>
-          <w:top w:val="nil"/>
-          <w:left w:val="nil"/>
-          <w:bottom w:val="nil"/>
-          <w:right w:val="nil"/>
-          <w:between w:val="nil"/>
-        </w:pBdr>
-        <w:spacing w:after="0" w:line="240" w:lineRule="auto"/>
-        <w:rPr>
-          <w:color w:val="000000"/>
-        </w:rPr>
-      </w:pPr>
-      <w:r>
-        <w:rPr>
-          <w:color w:val="000000"/>
-        </w:rPr>
-        <w:t>8</w:t>
-      </w:r>
-      <w:r>
-        <w:rPr>
-          <w:color w:val="000000"/>
-        </w:rPr>
-        <w:t xml:space="preserve">.    [OUT] O sistema </w:t>
-      </w:r>
-      <w:r>
-        <w:rPr>
-          <w:color w:val="000000"/>
-        </w:rPr>
-        <w:t>remove o usuário</w:t>
-      </w:r>
-      <w:r>
-        <w:rPr>
-          <w:color w:val="000000"/>
-        </w:rPr>
-        <w:t xml:space="preserve"> e exibe uma mensagem de sucesso. </w:t>
+        <w:t xml:space="preserve">6.    [OUT] O </w:t>
+      </w:r>
+      <w:r>
+        <w:rPr>
+          <w:color w:val="000000"/>
+        </w:rPr>
+        <w:t>usuário é removido.</w:t>
       </w:r>
     </w:p>
     <w:p>
@@ -1398,43 +1320,6 @@
         <w:spacing w:after="0" w:line="240" w:lineRule="auto"/>
         <w:ind w:left="720"/>
       </w:pPr>
-    </w:p>
-    <w:p>
-      <w:pPr>
-        <w:rPr>
-          <w:b/>
-        </w:rPr>
-      </w:pPr>
-      <w:r>
-        <w:rPr>
-          <w:b/>
-        </w:rPr>
-        <w:t>EXCEÇÕES</w:t>
-      </w:r>
-    </w:p>
-    <w:p>
-      <w:r>
-        <w:rPr>
-          <w:b/>
-        </w:rPr>
-        <w:t>Exceção 5a: Usuário errado selecionado.</w:t>
-      </w:r>
-    </w:p>
-    <w:p>
-      <w:pPr>
-        <w:ind w:left="284"/>
-      </w:pPr>
-      <w:r>
-        <w:t xml:space="preserve">5a.1. [IN] O administrador seleciona “não” no momento da confirmação da remoção. </w:t>
-      </w:r>
-    </w:p>
-    <w:p>
-      <w:pPr>
-        <w:ind w:left="284"/>
-      </w:pPr>
-      <w:r>
-        <w:t>Retorna ao passo 3.</w:t>
-      </w:r>
     </w:p>
     <w:p>
       <w:pPr>
@@ -1897,7 +1782,19 @@
         <w:rPr>
           <w:color w:val="000000"/>
         </w:rPr>
-        <w:t xml:space="preserve"> e exibe uma mensagem de sucesso. </w:t>
+        <w:t xml:space="preserve"> e </w:t>
+      </w:r>
+      <w:r>
+        <w:rPr>
+          <w:color w:val="000000"/>
+        </w:rPr>
+        <w:t>salva no BD</w:t>
+      </w:r>
+      <w:r>
+        <w:rPr>
+          <w:color w:val="000000"/>
+        </w:rPr>
+        <w:t xml:space="preserve">. </w:t>
       </w:r>
     </w:p>
     <w:p>
@@ -1939,7 +1836,6 @@
         <w:ind w:left="284"/>
       </w:pPr>
       <w:r>
-        <w:lastRenderedPageBreak/>
         <w:t xml:space="preserve">6a.1. [OUT] O sistema informa que </w:t>
       </w:r>
       <w:r>
@@ -2008,6 +1904,7 @@
         <w:spacing w:after="0"/>
       </w:pPr>
       <w:r>
+        <w:lastRenderedPageBreak/>
         <w:t xml:space="preserve">MANTER </w:t>
       </w:r>
       <w:r>
@@ -2364,7 +2261,7 @@
         <w:rPr>
           <w:color w:val="000000"/>
         </w:rPr>
-        <w:t xml:space="preserve"> pelo bibliotecário e exibe uma mensagem de sucesso. </w:t>
+        <w:t xml:space="preserve"> pelo bibliotecário.</w:t>
       </w:r>
     </w:p>
     <w:p>
@@ -2523,77 +2420,77 @@
         <w:rPr>
           <w:b/>
         </w:rPr>
+        <w:t>NOME</w:t>
+      </w:r>
+    </w:p>
+    <w:p>
+      <w:r>
+        <w:t>Remover item</w:t>
+      </w:r>
+    </w:p>
+    <w:p>
+      <w:pPr>
+        <w:rPr>
+          <w:b/>
+        </w:rPr>
+      </w:pPr>
+      <w:r>
+        <w:rPr>
+          <w:b/>
+        </w:rPr>
+        <w:t>DESCRIÇÃO SUCINTA</w:t>
+      </w:r>
+    </w:p>
+    <w:p>
+      <w:r>
+        <w:t xml:space="preserve">Bibliotecário realiza a remoção de itens cadastrados. </w:t>
+      </w:r>
+    </w:p>
+    <w:p>
+      <w:pPr>
+        <w:rPr>
+          <w:b/>
+        </w:rPr>
+      </w:pPr>
+      <w:r>
+        <w:rPr>
+          <w:b/>
+        </w:rPr>
+        <w:t>ATORES</w:t>
+      </w:r>
+    </w:p>
+    <w:p>
+      <w:pPr>
+        <w:pBdr>
+          <w:top w:val="nil"/>
+          <w:left w:val="nil"/>
+          <w:bottom w:val="nil"/>
+          <w:right w:val="nil"/>
+          <w:between w:val="nil"/>
+        </w:pBdr>
+        <w:ind w:left="360"/>
+        <w:rPr>
+          <w:color w:val="000000"/>
+        </w:rPr>
+      </w:pPr>
+      <w:r>
+        <w:rPr>
+          <w:color w:val="000000"/>
+        </w:rPr>
+        <w:t>1.    Bibliotecário</w:t>
+      </w:r>
+    </w:p>
+    <w:p>
+      <w:pPr>
+        <w:rPr>
+          <w:b/>
+        </w:rPr>
+      </w:pPr>
+      <w:r>
+        <w:rPr>
+          <w:b/>
+        </w:rPr>
         <w:lastRenderedPageBreak/>
-        <w:t>NOME</w:t>
-      </w:r>
-    </w:p>
-    <w:p>
-      <w:r>
-        <w:t>Remover item</w:t>
-      </w:r>
-    </w:p>
-    <w:p>
-      <w:pPr>
-        <w:rPr>
-          <w:b/>
-        </w:rPr>
-      </w:pPr>
-      <w:r>
-        <w:rPr>
-          <w:b/>
-        </w:rPr>
-        <w:t>DESCRIÇÃO SUCINTA</w:t>
-      </w:r>
-    </w:p>
-    <w:p>
-      <w:r>
-        <w:t xml:space="preserve">Bibliotecário realiza a remoção de itens cadastrados. </w:t>
-      </w:r>
-    </w:p>
-    <w:p>
-      <w:pPr>
-        <w:rPr>
-          <w:b/>
-        </w:rPr>
-      </w:pPr>
-      <w:r>
-        <w:rPr>
-          <w:b/>
-        </w:rPr>
-        <w:t>ATORES</w:t>
-      </w:r>
-    </w:p>
-    <w:p>
-      <w:pPr>
-        <w:pBdr>
-          <w:top w:val="nil"/>
-          <w:left w:val="nil"/>
-          <w:bottom w:val="nil"/>
-          <w:right w:val="nil"/>
-          <w:between w:val="nil"/>
-        </w:pBdr>
-        <w:ind w:left="360"/>
-        <w:rPr>
-          <w:color w:val="000000"/>
-        </w:rPr>
-      </w:pPr>
-      <w:r>
-        <w:rPr>
-          <w:color w:val="000000"/>
-        </w:rPr>
-        <w:t>1.    Bibliotecário</w:t>
-      </w:r>
-    </w:p>
-    <w:p>
-      <w:pPr>
-        <w:rPr>
-          <w:b/>
-        </w:rPr>
-      </w:pPr>
-      <w:r>
-        <w:rPr>
-          <w:b/>
-        </w:rPr>
         <w:t>PRÉ-CONDIÇÕES</w:t>
       </w:r>
     </w:p>
@@ -2830,51 +2727,6 @@
           <w:right w:val="nil"/>
           <w:between w:val="nil"/>
         </w:pBdr>
-        <w:spacing w:after="0"/>
-        <w:rPr>
-          <w:color w:val="000000"/>
-        </w:rPr>
-      </w:pPr>
-      <w:r>
-        <w:rPr>
-          <w:color w:val="000000"/>
-        </w:rPr>
-        <w:t>6.    [OUT] O sistema exibe uma mensagem para</w:t>
-      </w:r>
-      <w:r>
-        <w:rPr>
-          <w:color w:val="000000"/>
-        </w:rPr>
-        <w:t xml:space="preserve"> que o bibliotecário</w:t>
-      </w:r>
-      <w:r>
-        <w:rPr>
-          <w:color w:val="000000"/>
-        </w:rPr>
-        <w:t xml:space="preserve"> confirme</w:t>
-      </w:r>
-      <w:r>
-        <w:rPr>
-          <w:color w:val="000000"/>
-        </w:rPr>
-        <w:t xml:space="preserve"> a operação</w:t>
-      </w:r>
-      <w:r>
-        <w:rPr>
-          <w:color w:val="000000"/>
-        </w:rPr>
-        <w:t>.</w:t>
-      </w:r>
-    </w:p>
-    <w:p>
-      <w:pPr>
-        <w:pBdr>
-          <w:top w:val="nil"/>
-          <w:left w:val="nil"/>
-          <w:bottom w:val="nil"/>
-          <w:right w:val="nil"/>
-          <w:between w:val="nil"/>
-        </w:pBdr>
         <w:spacing w:after="0" w:line="240" w:lineRule="auto"/>
         <w:rPr>
           <w:color w:val="000000"/>
@@ -2884,52 +2736,31 @@
         <w:rPr>
           <w:color w:val="000000"/>
         </w:rPr>
-        <w:t>7.    [IN]</w:t>
-      </w:r>
-      <w:r>
-        <w:rPr>
-          <w:color w:val="000000"/>
-        </w:rPr>
-        <w:t xml:space="preserve"> O bibliotecário</w:t>
-      </w:r>
-      <w:r>
-        <w:rPr>
-          <w:color w:val="000000"/>
-        </w:rPr>
-        <w:t xml:space="preserve"> confirma a operação.</w:t>
-      </w:r>
-    </w:p>
-    <w:p>
-      <w:pPr>
-        <w:pBdr>
-          <w:top w:val="nil"/>
-          <w:left w:val="nil"/>
-          <w:bottom w:val="nil"/>
-          <w:right w:val="nil"/>
-          <w:between w:val="nil"/>
-        </w:pBdr>
-        <w:spacing w:after="0" w:line="240" w:lineRule="auto"/>
-        <w:rPr>
-          <w:color w:val="000000"/>
-        </w:rPr>
-      </w:pPr>
-      <w:r>
-        <w:rPr>
-          <w:color w:val="000000"/>
-        </w:rPr>
-        <w:t xml:space="preserve">8.    [OUT] O sistema </w:t>
-      </w:r>
-      <w:r>
-        <w:rPr>
-          <w:color w:val="000000"/>
-        </w:rPr>
-        <w:t>remove o item</w:t>
-      </w:r>
-      <w:r>
-        <w:rPr>
-          <w:color w:val="000000"/>
-        </w:rPr>
-        <w:t xml:space="preserve"> e exibe uma mensagem de sucesso. </w:t>
+        <w:t>6</w:t>
+      </w:r>
+      <w:r>
+        <w:rPr>
+          <w:color w:val="000000"/>
+        </w:rPr>
+        <w:t xml:space="preserve">.    [OUT] O sistema </w:t>
+      </w:r>
+      <w:r>
+        <w:rPr>
+          <w:color w:val="000000"/>
+        </w:rPr>
+        <w:t xml:space="preserve">remove o </w:t>
+      </w:r>
+      <w:r>
+        <w:rPr>
+          <w:color w:val="000000"/>
+        </w:rPr>
+        <w:t>item</w:t>
+      </w:r>
+      <w:r>
+        <w:rPr>
+          <w:color w:val="000000"/>
+        </w:rPr>
+        <w:t xml:space="preserve">. </w:t>
       </w:r>
     </w:p>
     <w:p>
@@ -2944,67 +2775,6 @@
         <w:spacing w:after="0" w:line="240" w:lineRule="auto"/>
         <w:ind w:left="720"/>
       </w:pPr>
-    </w:p>
-    <w:p>
-      <w:pPr>
-        <w:rPr>
-          <w:b/>
-        </w:rPr>
-      </w:pPr>
-      <w:r>
-        <w:rPr>
-          <w:b/>
-        </w:rPr>
-        <w:t>EXCEÇÕES</w:t>
-      </w:r>
-    </w:p>
-    <w:p>
-      <w:r>
-        <w:rPr>
-          <w:b/>
-        </w:rPr>
-        <w:t xml:space="preserve">Exceção 5a: </w:t>
-      </w:r>
-      <w:r>
-        <w:rPr>
-          <w:b/>
-        </w:rPr>
-        <w:t>Item</w:t>
-      </w:r>
-      <w:r>
-        <w:rPr>
-          <w:b/>
-        </w:rPr>
-        <w:t xml:space="preserve"> errado selecionado.</w:t>
-      </w:r>
-    </w:p>
-    <w:p>
-      <w:pPr>
-        <w:ind w:left="284"/>
-      </w:pPr>
-      <w:r>
-        <w:t xml:space="preserve">5a.1. [IN] O </w:t>
-      </w:r>
-      <w:r>
-        <w:t>bi</w:t>
-      </w:r>
-      <w:r>
-        <w:t>b</w:t>
-      </w:r>
-      <w:r>
-        <w:t>liotecário</w:t>
-      </w:r>
-      <w:r>
-        <w:t xml:space="preserve"> seleciona “não” no momento da confirmação da remoção. </w:t>
-      </w:r>
-    </w:p>
-    <w:p>
-      <w:pPr>
-        <w:ind w:left="284"/>
-      </w:pPr>
-      <w:r>
-        <w:t>Retorna ao passo 3.</w:t>
-      </w:r>
     </w:p>
     <w:p>
       <w:pPr>
@@ -3171,7 +2941,6 @@
         <w:rPr>
           <w:b/>
         </w:rPr>
-        <w:lastRenderedPageBreak/>
         <w:t>FLUXO BÁSICO</w:t>
       </w:r>
     </w:p>
@@ -3510,6 +3279,7 @@
         <w:ind w:left="284"/>
       </w:pPr>
       <w:r>
+        <w:lastRenderedPageBreak/>
         <w:t>Retorna ao passo 6</w:t>
       </w:r>
       <w:r>
@@ -3907,7 +3677,6 @@
         <w:rPr>
           <w:color w:val="000000"/>
         </w:rPr>
-        <w:lastRenderedPageBreak/>
         <w:t>[IN] O bibliotecário visualiz</w:t>
       </w:r>
       <w:r>
@@ -4073,6 +3842,7 @@
         <w:rPr>
           <w:b/>
         </w:rPr>
+        <w:lastRenderedPageBreak/>
         <w:t>ATORES</w:t>
       </w:r>
     </w:p>
@@ -4653,6 +4423,7 @@
         <w:rPr>
           <w:color w:val="000000"/>
         </w:rPr>
+        <w:lastRenderedPageBreak/>
         <w:t xml:space="preserve">1.    </w:t>
       </w:r>
       <w:r>
@@ -5149,7 +4920,6 @@
     </w:p>
     <w:p>
       <w:r>
-        <w:lastRenderedPageBreak/>
         <w:t xml:space="preserve">Usuário solicita </w:t>
       </w:r>
       <w:r>
@@ -5517,6 +5287,7 @@
         <w:rPr>
           <w:color w:val="000000"/>
         </w:rPr>
+        <w:lastRenderedPageBreak/>
         <w:t>[OUT] O sistema envia a solicitação</w:t>
       </w:r>
       <w:r>
@@ -5882,7 +5653,6 @@
         <w:rPr>
           <w:color w:val="000000"/>
         </w:rPr>
-        <w:lastRenderedPageBreak/>
         <w:t xml:space="preserve">1.    [IN] O usuário informa sua identificação (Administrador, Usuário ou Bibliotecário) e realiza Login.    </w:t>
       </w:r>
     </w:p>
@@ -5991,43 +5761,6 @@
         <w:spacing w:after="0" w:line="240" w:lineRule="auto"/>
         <w:ind w:left="720"/>
       </w:pPr>
-    </w:p>
-    <w:p>
-      <w:pPr>
-        <w:rPr>
-          <w:b/>
-        </w:rPr>
-      </w:pPr>
-      <w:r>
-        <w:rPr>
-          <w:b/>
-        </w:rPr>
-        <w:t>EXCEÇÕES</w:t>
-      </w:r>
-    </w:p>
-    <w:p>
-      <w:r>
-        <w:rPr>
-          <w:b/>
-        </w:rPr>
-        <w:t>Exceção 4a: Item não encontrado.</w:t>
-      </w:r>
-    </w:p>
-    <w:p>
-      <w:pPr>
-        <w:ind w:left="284"/>
-      </w:pPr>
-      <w:r>
-        <w:t>4a.1. [OUT] O sistema exibe mensagem de item não encontrado.</w:t>
-      </w:r>
-    </w:p>
-    <w:p>
-      <w:pPr>
-        <w:ind w:left="284"/>
-      </w:pPr>
-      <w:r>
-        <w:t>Retorna ao passo 3.</w:t>
-      </w:r>
     </w:p>
     <w:p>
       <w:pPr>
@@ -6122,6 +5855,7 @@
         <w:rPr>
           <w:b/>
         </w:rPr>
+        <w:lastRenderedPageBreak/>
         <w:t>ATORES</w:t>
       </w:r>
     </w:p>
@@ -6383,55 +6117,6 @@
         <w:rPr>
           <w:b/>
         </w:rPr>
-        <w:t>EXCEÇÕES</w:t>
-      </w:r>
-    </w:p>
-    <w:p>
-      <w:r>
-        <w:rPr>
-          <w:b/>
-        </w:rPr>
-        <w:t>Exceção 4a: Item não encontrado.</w:t>
-      </w:r>
-    </w:p>
-    <w:p>
-      <w:pPr>
-        <w:ind w:left="284"/>
-      </w:pPr>
-      <w:r>
-        <w:t xml:space="preserve">4a.1. [OUT] O sistema exibe mensagem de </w:t>
-      </w:r>
-      <w:r>
-        <w:t>usuário</w:t>
-      </w:r>
-      <w:r>
-        <w:t xml:space="preserve"> não encontrado.</w:t>
-      </w:r>
-    </w:p>
-    <w:p>
-      <w:pPr>
-        <w:ind w:left="284"/>
-      </w:pPr>
-      <w:r>
-        <w:t xml:space="preserve">Retorna ao </w:t>
-      </w:r>
-      <w:r>
-        <w:t>passo 3</w:t>
-      </w:r>
-      <w:r>
-        <w:t>.</w:t>
-      </w:r>
-    </w:p>
-    <w:p>
-      <w:pPr>
-        <w:rPr>
-          <w:b/>
-        </w:rPr>
-      </w:pPr>
-      <w:r>
-        <w:rPr>
-          <w:b/>
-        </w:rPr>
         <w:t>REQUISITOS ASSOCIADOS</w:t>
       </w:r>
     </w:p>
@@ -6706,8 +6391,6 @@
         </w:rPr>
         <w:t>4.    [OUT] O sistema gera</w:t>
       </w:r>
-      <w:bookmarkStart w:id="0" w:name="_GoBack"/>
-      <w:bookmarkEnd w:id="0"/>
       <w:r>
         <w:rPr>
           <w:color w:val="000000"/>
@@ -6804,11 +6487,8 @@
       <w:pPr>
         <w:spacing w:after="0"/>
       </w:pPr>
-    </w:p>
-    <w:p>
-      <w:pPr>
-        <w:spacing w:after="0"/>
-      </w:pPr>
+      <w:bookmarkStart w:id="0" w:name="_GoBack"/>
+      <w:bookmarkEnd w:id="0"/>
     </w:p>
     <w:sectPr>
       <w:pgSz w:w="11906" w:h="16838"/>

</xml_diff>